<commit_message>
Perbaikan Bab 3 Laporan TA
Analisis Sistem Sejenis, Penghapusan tampilan formulir pembaharuan data siswa.
</commit_message>
<xml_diff>
--- a/BAB1-3/CONTENT-BAB2.docx
+++ b/BAB1-3/CONTENT-BAB2.docx
@@ -113,15 +113,15 @@
         </w:rPr>
         <w:t>teori</w:t>
       </w:r>
-      <w:proofErr w:type="spellEnd"/>
-      <w:r>
-        <w:rPr>
-          <w:rFonts w:ascii="Times New Roman" w:hAnsi="Times New Roman" w:cs="Times New Roman"/>
-          <w:sz w:val="24"/>
-        </w:rPr>
-        <w:t xml:space="preserve"> – </w:t>
-      </w:r>
-      <w:proofErr w:type="spellStart"/>
+      <w:r>
+        <w:rPr>
+          <w:rFonts w:ascii="Times New Roman" w:hAnsi="Times New Roman" w:cs="Times New Roman"/>
+          <w:sz w:val="24"/>
+        </w:rPr>
+        <w:t>-</w:t>
+      </w:r>
+      <w:bookmarkStart w:id="0" w:name="_GoBack"/>
+      <w:bookmarkEnd w:id="0"/>
       <w:r>
         <w:rPr>
           <w:rFonts w:ascii="Times New Roman" w:hAnsi="Times New Roman" w:cs="Times New Roman"/>
@@ -361,18 +361,8 @@
           <w:b/>
           <w:sz w:val="24"/>
         </w:rPr>
-        <w:t xml:space="preserve"> </w:t>
-      </w:r>
-      <w:proofErr w:type="gramStart"/>
-      <w:r>
-        <w:rPr>
-          <w:rFonts w:ascii="Times New Roman" w:hAnsi="Times New Roman" w:cs="Times New Roman"/>
-          <w:b/>
-          <w:sz w:val="24"/>
-        </w:rPr>
-        <w:t>1 :</w:t>
-      </w:r>
-      <w:proofErr w:type="gramEnd"/>
+        <w:t xml:space="preserve"> 1 :</w:t>
+      </w:r>
       <w:r>
         <w:t xml:space="preserve"> </w:t>
       </w:r>
@@ -856,15 +846,13 @@
         </w:rPr>
         <w:t>entitas</w:t>
       </w:r>
-      <w:proofErr w:type="spellEnd"/>
-      <w:r>
-        <w:rPr>
-          <w:rFonts w:ascii="Times New Roman" w:hAnsi="Times New Roman" w:cs="Times New Roman"/>
-          <w:sz w:val="24"/>
-        </w:rPr>
-        <w:t xml:space="preserve"> – </w:t>
-      </w:r>
-      <w:proofErr w:type="spellStart"/>
+      <w:r>
+        <w:rPr>
+          <w:rFonts w:ascii="Times New Roman" w:hAnsi="Times New Roman" w:cs="Times New Roman"/>
+          <w:sz w:val="24"/>
+        </w:rPr>
+        <w:t>-</w:t>
+      </w:r>
       <w:r>
         <w:rPr>
           <w:rFonts w:ascii="Times New Roman" w:hAnsi="Times New Roman" w:cs="Times New Roman"/>
@@ -1305,7 +1293,7 @@
           <w:rFonts w:ascii="Times New Roman" w:hAnsi="Times New Roman" w:cs="Times New Roman"/>
           <w:sz w:val="24"/>
         </w:rPr>
-        <w:t>absensi</w:t>
+        <w:t>presensi</w:t>
       </w:r>
       <w:proofErr w:type="spellEnd"/>
       <w:r>
@@ -1369,15 +1357,47 @@
           <w:rFonts w:ascii="Times New Roman" w:hAnsi="Times New Roman" w:cs="Times New Roman"/>
           <w:sz w:val="24"/>
         </w:rPr>
-        <w:t>raport</w:t>
-      </w:r>
-      <w:proofErr w:type="spellEnd"/>
-      <w:r>
-        <w:rPr>
-          <w:rFonts w:ascii="Times New Roman" w:hAnsi="Times New Roman" w:cs="Times New Roman"/>
-          <w:sz w:val="24"/>
-        </w:rPr>
-        <w:t xml:space="preserve"> </w:t>
+        <w:t>hasil</w:t>
+      </w:r>
+      <w:proofErr w:type="spellEnd"/>
+      <w:r>
+        <w:rPr>
+          <w:rFonts w:ascii="Times New Roman" w:hAnsi="Times New Roman" w:cs="Times New Roman"/>
+          <w:sz w:val="24"/>
+        </w:rPr>
+        <w:t xml:space="preserve"> </w:t>
+      </w:r>
+      <w:proofErr w:type="spellStart"/>
+      <w:r>
+        <w:rPr>
+          <w:rFonts w:ascii="Times New Roman" w:hAnsi="Times New Roman" w:cs="Times New Roman"/>
+          <w:sz w:val="24"/>
+        </w:rPr>
+        <w:t>evaluasi</w:t>
+      </w:r>
+      <w:proofErr w:type="spellEnd"/>
+      <w:r>
+        <w:rPr>
+          <w:rFonts w:ascii="Times New Roman" w:hAnsi="Times New Roman" w:cs="Times New Roman"/>
+          <w:sz w:val="24"/>
+        </w:rPr>
+        <w:t xml:space="preserve"> atau </w:t>
+      </w:r>
+      <w:proofErr w:type="spellStart"/>
+      <w:r>
+        <w:rPr>
+          <w:rFonts w:ascii="Times New Roman" w:hAnsi="Times New Roman" w:cs="Times New Roman"/>
+          <w:sz w:val="24"/>
+        </w:rPr>
+        <w:t>rapot</w:t>
+      </w:r>
+      <w:proofErr w:type="spellEnd"/>
+      <w:r>
+        <w:rPr>
+          <w:rFonts w:ascii="Times New Roman" w:hAnsi="Times New Roman" w:cs="Times New Roman"/>
+          <w:sz w:val="24"/>
+        </w:rPr>
+        <w:t xml:space="preserve">  </w:t>
       </w:r>
       <w:proofErr w:type="spellStart"/>
       <w:r>
@@ -1497,6 +1517,7 @@
           <w:rFonts w:ascii="Times New Roman" w:hAnsi="Times New Roman" w:cs="Times New Roman"/>
           <w:sz w:val="24"/>
         </w:rPr>
+        <w:lastRenderedPageBreak/>
         <w:t>memungkinkan</w:t>
       </w:r>
       <w:proofErr w:type="spellEnd"/>
@@ -1513,7 +1534,6 @@
           <w:rFonts w:ascii="Times New Roman" w:hAnsi="Times New Roman" w:cs="Times New Roman"/>
           <w:sz w:val="24"/>
         </w:rPr>
-        <w:lastRenderedPageBreak/>
         <w:t>pengelola</w:t>
       </w:r>
       <w:proofErr w:type="spellEnd"/>
@@ -3620,33 +3640,15 @@
           <w:b/>
           <w:sz w:val="24"/>
         </w:rPr>
-        <w:t xml:space="preserve"> </w:t>
-      </w:r>
-      <w:proofErr w:type="gramStart"/>
+        <w:t xml:space="preserve"> 2</w:t>
+      </w:r>
       <w:r>
         <w:rPr>
           <w:rFonts w:ascii="Times New Roman" w:hAnsi="Times New Roman" w:cs="Times New Roman"/>
           <w:b/>
           <w:sz w:val="24"/>
         </w:rPr>
-        <w:t>2</w:t>
-      </w:r>
-      <w:r>
-        <w:rPr>
-          <w:rFonts w:ascii="Times New Roman" w:hAnsi="Times New Roman" w:cs="Times New Roman"/>
-          <w:b/>
-          <w:sz w:val="24"/>
-        </w:rPr>
-        <w:t xml:space="preserve"> :</w:t>
-      </w:r>
-      <w:proofErr w:type="gramEnd"/>
-      <w:r>
-        <w:rPr>
-          <w:rFonts w:ascii="Times New Roman" w:hAnsi="Times New Roman" w:cs="Times New Roman"/>
-          <w:b/>
-          <w:sz w:val="24"/>
-        </w:rPr>
-        <w:t xml:space="preserve"> </w:t>
+        <w:t xml:space="preserve"> : </w:t>
       </w:r>
       <w:proofErr w:type="spellStart"/>
       <w:r>
@@ -5692,7 +5694,6 @@
         <w:t xml:space="preserve"> informasi kontak </w:t>
       </w:r>
       <w:proofErr w:type="spellStart"/>
-      <w:proofErr w:type="gramStart"/>
       <w:r>
         <w:rPr>
           <w:rFonts w:ascii="Times New Roman" w:hAnsi="Times New Roman" w:cs="Times New Roman"/>
@@ -5701,7 +5702,6 @@
         <w:t>sekolah.Dalam</w:t>
       </w:r>
       <w:proofErr w:type="spellEnd"/>
-      <w:proofErr w:type="gramEnd"/>
       <w:r>
         <w:rPr>
           <w:rFonts w:ascii="Times New Roman" w:hAnsi="Times New Roman" w:cs="Times New Roman"/>
@@ -6118,15 +6118,7 @@
           <w:rFonts w:ascii="Times New Roman" w:hAnsi="Times New Roman" w:cs="Times New Roman"/>
           <w:sz w:val="24"/>
         </w:rPr>
-        <w:t xml:space="preserve"> </w:t>
-      </w:r>
-      <w:proofErr w:type="gramStart"/>
-      <w:r>
-        <w:rPr>
-          <w:rFonts w:ascii="Times New Roman" w:hAnsi="Times New Roman" w:cs="Times New Roman"/>
-          <w:sz w:val="24"/>
-        </w:rPr>
-        <w:t xml:space="preserve">dan  </w:t>
+        <w:t xml:space="preserve"> dan  </w:t>
       </w:r>
       <w:r>
         <w:rPr>
@@ -6136,7 +6128,6 @@
         </w:rPr>
         <w:t>password</w:t>
       </w:r>
-      <w:proofErr w:type="gramEnd"/>
       <w:r>
         <w:rPr>
           <w:rFonts w:ascii="Times New Roman" w:hAnsi="Times New Roman" w:cs="Times New Roman"/>
@@ -6641,7 +6632,7 @@
           <w:sz w:val="24"/>
         </w:rPr>
       </w:pPr>
-      <w:bookmarkStart w:id="0" w:name="_Hlk9844616"/>
+      <w:bookmarkStart w:id="1" w:name="_Hlk9844616"/>
       <w:proofErr w:type="spellStart"/>
       <w:r>
         <w:rPr>
@@ -6658,18 +6649,16 @@
           <w:b/>
           <w:sz w:val="24"/>
         </w:rPr>
-        <w:t xml:space="preserve"> </w:t>
-      </w:r>
-      <w:proofErr w:type="gramStart"/>
+        <w:t xml:space="preserve"> 3 : </w:t>
+      </w:r>
       <w:r>
         <w:rPr>
           <w:rFonts w:ascii="Times New Roman" w:hAnsi="Times New Roman" w:cs="Times New Roman"/>
           <w:b/>
           <w:sz w:val="24"/>
         </w:rPr>
-        <w:t>3 :</w:t>
-      </w:r>
-      <w:proofErr w:type="gramEnd"/>
+        <w:t>Information Systems in Globalization Process and Their Reflections</w:t>
+      </w:r>
       <w:r>
         <w:rPr>
           <w:rFonts w:ascii="Times New Roman" w:hAnsi="Times New Roman" w:cs="Times New Roman"/>
@@ -6684,26 +6673,10 @@
           <w:b/>
           <w:sz w:val="24"/>
         </w:rPr>
-        <w:t>Information Systems in Globalization Process and Their Reflections</w:t>
-      </w:r>
-      <w:r>
-        <w:rPr>
-          <w:rFonts w:ascii="Times New Roman" w:hAnsi="Times New Roman" w:cs="Times New Roman"/>
-          <w:b/>
-          <w:sz w:val="24"/>
-        </w:rPr>
-        <w:t xml:space="preserve"> </w:t>
-      </w:r>
-      <w:r>
-        <w:rPr>
-          <w:rFonts w:ascii="Times New Roman" w:hAnsi="Times New Roman" w:cs="Times New Roman"/>
-          <w:b/>
-          <w:sz w:val="24"/>
-        </w:rPr>
         <w:t>in Education</w:t>
       </w:r>
     </w:p>
-    <w:bookmarkEnd w:id="0"/>
+    <w:bookmarkEnd w:id="1"/>
     <w:p>
       <w:pPr>
         <w:pStyle w:val="ListParagraph"/>
@@ -10200,25 +10173,7 @@
           <w:b/>
           <w:sz w:val="24"/>
         </w:rPr>
-        <w:t xml:space="preserve"> </w:t>
-      </w:r>
-      <w:proofErr w:type="gramStart"/>
-      <w:r>
-        <w:rPr>
-          <w:rFonts w:ascii="Times New Roman" w:hAnsi="Times New Roman" w:cs="Times New Roman"/>
-          <w:b/>
-          <w:sz w:val="24"/>
-        </w:rPr>
-        <w:t>4 :</w:t>
-      </w:r>
-      <w:proofErr w:type="gramEnd"/>
-      <w:r>
-        <w:rPr>
-          <w:rFonts w:ascii="Times New Roman" w:hAnsi="Times New Roman" w:cs="Times New Roman"/>
-          <w:b/>
-          <w:sz w:val="24"/>
-        </w:rPr>
-        <w:t xml:space="preserve"> Analysis On Academic Information Quality Toward User Satisfaction</w:t>
+        <w:t xml:space="preserve"> 4 : Analysis On Academic Information Quality Toward User Satisfaction</w:t>
       </w:r>
     </w:p>
     <w:p>
@@ -10285,23 +10240,7 @@
           <w:rFonts w:ascii="Times New Roman" w:hAnsi="Times New Roman" w:cs="Times New Roman"/>
           <w:sz w:val="24"/>
         </w:rPr>
-        <w:t xml:space="preserve">Analysis </w:t>
-      </w:r>
-      <w:proofErr w:type="gramStart"/>
-      <w:r>
-        <w:rPr>
-          <w:rFonts w:ascii="Times New Roman" w:hAnsi="Times New Roman" w:cs="Times New Roman"/>
-          <w:sz w:val="24"/>
-        </w:rPr>
-        <w:t>On</w:t>
-      </w:r>
-      <w:proofErr w:type="gramEnd"/>
-      <w:r>
-        <w:rPr>
-          <w:rFonts w:ascii="Times New Roman" w:hAnsi="Times New Roman" w:cs="Times New Roman"/>
-          <w:sz w:val="24"/>
-        </w:rPr>
-        <w:t xml:space="preserve"> Academic Information Quality Toward User Satisfaction</w:t>
+        <w:t>Analysis On Academic Information Quality Toward User Satisfaction</w:t>
       </w:r>
       <w:r>
         <w:rPr>
@@ -12820,16 +12759,7 @@
           <w:rFonts w:ascii="Times New Roman" w:hAnsi="Times New Roman" w:cs="Times New Roman"/>
           <w:sz w:val="24"/>
         </w:rPr>
-        <w:t>m</w:t>
-      </w:r>
-      <w:bookmarkStart w:id="1" w:name="_GoBack"/>
-      <w:bookmarkEnd w:id="1"/>
-      <w:r>
-        <w:rPr>
-          <w:rFonts w:ascii="Times New Roman" w:hAnsi="Times New Roman" w:cs="Times New Roman"/>
-          <w:sz w:val="24"/>
-        </w:rPr>
-        <w:t>engurangi</w:t>
+        <w:t>mengurangi</w:t>
       </w:r>
       <w:proofErr w:type="spellEnd"/>
       <w:r>
@@ -14810,7 +14740,7 @@
 </file>
 
 <file path=customXml/itemProps1.xml><?xml version="1.0" encoding="utf-8"?>
-<ds:datastoreItem xmlns:ds="http://schemas.openxmlformats.org/officeDocument/2006/customXml" ds:itemID="{73043011-CFAD-4E59-B6EC-8BB5374F0D5C}">
+<ds:datastoreItem xmlns:ds="http://schemas.openxmlformats.org/officeDocument/2006/customXml" ds:itemID="{3165B47B-1738-460D-BBA3-A60B5A888571}">
   <ds:schemaRefs>
     <ds:schemaRef ds:uri="http://schemas.openxmlformats.org/officeDocument/2006/bibliography"/>
   </ds:schemaRefs>

</xml_diff>